<commit_message>
First version of the report
</commit_message>
<xml_diff>
--- a/Documents/report.docx
+++ b/Documents/report.docx
@@ -3,165 +3,293 @@
 <w:document xmlns:wpc="http://schemas.microsoft.com/office/word/2010/wordprocessingCanvas" xmlns:cx="http://schemas.microsoft.com/office/drawing/2014/chartex" xmlns:cx1="http://schemas.microsoft.com/office/drawing/2015/9/8/chartex" xmlns:cx2="http://schemas.microsoft.com/office/drawing/2015/10/21/chartex" xmlns:cx3="http://schemas.microsoft.com/office/drawing/2016/5/9/chartex" xmlns:cx4="http://schemas.microsoft.com/office/drawing/2016/5/10/chartex" xmlns:cx5="http://schemas.microsoft.com/office/drawing/2016/5/11/chartex" xmlns:cx6="http://schemas.microsoft.com/office/drawing/2016/5/12/chartex" xmlns:cx7="http://schemas.microsoft.com/office/drawing/2016/5/13/chartex" xmlns:cx8="http://schemas.microsoft.com/office/drawing/2016/5/14/chartex" xmlns:mc="http://schemas.openxmlformats.org/markup-compatibility/2006" xmlns:aink="http://schemas.microsoft.com/office/drawing/2016/ink" xmlns:am3d="http://schemas.microsoft.com/office/drawing/2017/model3d" xmlns:o="urn:schemas-microsoft-com:office:office" xmlns:r="http://schemas.openxmlformats.org/officeDocument/2006/relationships" xmlns:m="http://schemas.openxmlformats.org/officeDocument/2006/math" xmlns:v="urn:schemas-microsoft-com:vml" xmlns:wp14="http://schemas.microsoft.com/office/word/2010/wordprocessingDrawing" xmlns:wp="http://schemas.openxmlformats.org/drawingml/2006/wordprocessingDrawing" xmlns:w10="urn:schemas-microsoft-com:office:word" xmlns:w="http://schemas.openxmlformats.org/wordprocessingml/2006/main" xmlns:w14="http://schemas.microsoft.com/office/word/2010/wordml" xmlns:w15="http://schemas.microsoft.com/office/word/2012/wordml" xmlns:w16cid="http://schemas.microsoft.com/office/word/2016/wordml/cid" xmlns:w16se="http://schemas.microsoft.com/office/word/2015/wordml/symex" xmlns:wpg="http://schemas.microsoft.com/office/word/2010/wordprocessingGroup" xmlns:wpi="http://schemas.microsoft.com/office/word/2010/wordprocessingInk" xmlns:wne="http://schemas.microsoft.com/office/word/2006/wordml" xmlns:wps="http://schemas.microsoft.com/office/word/2010/wordprocessingShape" mc:Ignorable="w14 w15 w16se w16cid wp14">
   <w:body>
     <w:p>
-      <w:r>
-        <w:t>Map uses templating so that any tested data type can be used, ins, string, struct, class</w:t>
-      </w:r>
-    </w:p>
-    <w:p>
-      <w:r>
-        <w:t xml:space="preserve">Data </w:t>
-      </w:r>
-      <w:r>
-        <w:t xml:space="preserve">for key pair </w:t>
-      </w:r>
-      <w:r>
-        <w:t>is stored in st</w:t>
-      </w:r>
-      <w:r>
-        <w:t>r</w:t>
-      </w:r>
-      <w:r>
-        <w:t>uct</w:t>
-      </w:r>
-    </w:p>
-    <w:p>
-      <w:r>
-        <w:t>Maps store its data in an array pointer to struct</w:t>
-      </w:r>
-    </w:p>
-    <w:p>
-      <w:r>
-        <w:t>Map stores the size of array and current size</w:t>
-      </w:r>
-      <w:r>
-        <w:t xml:space="preserve"> and if both data types are trivially </w:t>
-      </w:r>
-      <w:r>
-        <w:t>copiable</w:t>
-      </w:r>
-    </w:p>
-    <w:p>
-      <w:r>
-        <w:t>Default settings array size 10</w:t>
-      </w:r>
-    </w:p>
-    <w:p>
-      <w:r>
-        <w:t>Map starts at 10 small number so that it doesn’t require too much space for small usages</w:t>
-      </w:r>
-    </w:p>
-    <w:p>
-      <w:r>
-        <w:t>Array doubles in size when trying to add data to full array</w:t>
-      </w:r>
-      <w:r>
-        <w:t xml:space="preserve"> – as current amount of data is likely to meet the next double.</w:t>
-      </w:r>
-    </w:p>
-    <w:p>
-      <w:r>
-        <w:t>Added iterator sub class which can iterate over the map</w:t>
-      </w:r>
-    </w:p>
-    <w:p>
-      <w:r>
-        <w:t>Map contains a default constructor for making a new class, it also contains a Copy constructor and a = overload, for copying maps</w:t>
-      </w:r>
-    </w:p>
-    <w:p>
-      <w:r>
-        <w:t>Set size resizes array, force does not need to check size and can cause data loss</w:t>
-      </w:r>
-    </w:p>
-    <w:p>
-      <w:r>
-        <w:t xml:space="preserve">Insert finds </w:t>
-      </w:r>
-      <w:r>
-        <w:t xml:space="preserve">if key exists, checks array size, finds </w:t>
+      <w:pPr>
+        <w:pStyle w:val="Heading2"/>
+      </w:pPr>
+      <w:r>
+        <w:t>Map class</w:t>
+      </w:r>
+    </w:p>
+    <w:p>
+      <w:r>
+        <w:t xml:space="preserve">The map class uses templating so that </w:t>
+      </w:r>
+      <w:r>
+        <w:t>any data type can be used. The data type requires the &lt; overload to sort the data.</w:t>
+      </w:r>
+      <w:r>
+        <w:t xml:space="preserve"> Most fundamental types already have the &lt; overload already, while custom classes will require the developer to overload it.</w:t>
+      </w:r>
+      <w:r>
+        <w:t xml:space="preserve"> The currently tested classes that work are; int, float, string, struct and class.</w:t>
+      </w:r>
+    </w:p>
+    <w:p>
+      <w:r>
+        <w:t>Data is stored dynamically with an array pointer to a struct for each key value pair. The map class also stores, the current array size</w:t>
+      </w:r>
+      <w:r>
+        <w:t>, the amount of currently stored data and whether the data types are trivially copiable.</w:t>
+      </w:r>
+      <w:r>
+        <w:t xml:space="preserve"> The data is stored in struct to help with maintenance and readability.</w:t>
+      </w:r>
+    </w:p>
+    <w:p>
+      <w:r>
+        <w:t>The default size of the array is 10 and once that limit has been reached the array doubles in size, this then expands the array exponentially, so that as the data size increases there are less resizes which on large arrays can take a while, and small arrays could potentially require more resizes than if it expanded linearly (dependant on the size of linear expansion) e.g. 1000</w:t>
+      </w:r>
+      <w:r>
+        <w:t xml:space="preserve"> data, doubling resize 10, 20, 40, 80, 160, 320, 640, 1280. Only 7 resizes, while a linear at a buffer of 10 would take 100 resizes, even a buffer of 100 would take 10 resizes, and this buffer means something that is only 10 big would require a 100-size map.</w:t>
+      </w:r>
+    </w:p>
+    <w:p>
+      <w:r>
+        <w:t xml:space="preserve">A iterator was added to the map, giving the ability to </w:t>
       </w:r>
       <w:proofErr w:type="spellStart"/>
       <w:r>
-        <w:t>pos</w:t>
+        <w:t>interate</w:t>
       </w:r>
       <w:proofErr w:type="spellEnd"/>
       <w:r>
-        <w:t>, moves data and inserts into array</w:t>
-      </w:r>
-    </w:p>
-    <w:p>
-      <w:r>
-        <w:t>Erase removes found key and move data</w:t>
-      </w:r>
-      <w:r>
-        <w:t xml:space="preserve"> back</w:t>
-      </w:r>
-    </w:p>
-    <w:p>
-      <w:r>
-        <w:t>Clear deletes array and makes a new one with default settings</w:t>
-      </w:r>
-    </w:p>
-    <w:p>
-      <w:r>
-        <w:t xml:space="preserve">Find returns pointer to value given a key or </w:t>
+        <w:t xml:space="preserve"> over the whole map, useful functions where given to help with; Begin, End and overloads; ++, --, *, -&gt;, ==</w:t>
+      </w:r>
+      <w:proofErr w:type="gramStart"/>
+      <w:r>
+        <w:t>, !</w:t>
+      </w:r>
+      <w:proofErr w:type="gramEnd"/>
+      <w:r>
+        <w:t>=.</w:t>
+      </w:r>
+    </w:p>
+    <w:p>
+      <w:r>
+        <w:t xml:space="preserve">A copy constructor and a = overload has been implemented so that map classes can be copied </w:t>
+      </w:r>
+      <w:r>
+        <w:t>easily increase you want a copy of the data, so you can alter one but keep an original as well.</w:t>
+      </w:r>
+    </w:p>
+    <w:p>
+      <w:r>
+        <w:t>Insert added data to the array</w:t>
+      </w:r>
+      <w:r>
+        <w:t xml:space="preserve"> and returns a </w:t>
       </w:r>
       <w:proofErr w:type="spellStart"/>
       <w:r>
+        <w:t>boolean</w:t>
+      </w:r>
+      <w:proofErr w:type="spellEnd"/>
+      <w:r>
+        <w:t xml:space="preserve"> on success</w:t>
+      </w:r>
+      <w:r>
+        <w:t>. First of it check whether the data is in the array</w:t>
+      </w:r>
+      <w:r>
+        <w:t xml:space="preserve"> if so, it returns false</w:t>
+      </w:r>
+      <w:r>
+        <w:t>, then checks with the array is big enough</w:t>
+      </w:r>
+      <w:r>
+        <w:t xml:space="preserve"> if its too small the array will increase in size. The function will then move the data</w:t>
+      </w:r>
+      <w:r>
+        <w:t xml:space="preserve"> and insert it in order, this makes it easier to the iterator and searching.</w:t>
+      </w:r>
+    </w:p>
+    <w:p>
+      <w:r>
+        <w:t xml:space="preserve">Erase removes data from the function and returns a Boolean on success. First of it checks if the key is in the array, if it is not then it returns false. If it exists the data is copied down the array, and the current data value is decreased. This means the is a duplicate value at the </w:t>
+      </w:r>
+      <w:r>
+        <w:t>end,</w:t>
+      </w:r>
+      <w:r>
+        <w:t xml:space="preserve"> but the current data value stops it before any duplicate data.</w:t>
+      </w:r>
+    </w:p>
+    <w:p>
+      <w:r>
+        <w:t xml:space="preserve">For developers that know the size of the array they need, </w:t>
+      </w:r>
+      <w:proofErr w:type="spellStart"/>
+      <w:r>
+        <w:t>SetSize</w:t>
+      </w:r>
+      <w:proofErr w:type="spellEnd"/>
+      <w:r>
+        <w:t xml:space="preserve"> has been implemented, there is also a </w:t>
+      </w:r>
+      <w:proofErr w:type="spellStart"/>
+      <w:r>
+        <w:t>ForceSetSize</w:t>
+      </w:r>
+      <w:proofErr w:type="spellEnd"/>
+      <w:r>
+        <w:t xml:space="preserve">, which will bypass checks for the array size, but this can cause data loss, the array is ordered, and resizing should take the new array size from the start, but this is untested and in not its intentional use. If you want to resize the data firstly use the Erase to remove the data that is not needed, now use </w:t>
+      </w:r>
+      <w:proofErr w:type="spellStart"/>
+      <w:r>
+        <w:t>SetSize</w:t>
+      </w:r>
+      <w:proofErr w:type="spellEnd"/>
+      <w:r>
+        <w:t xml:space="preserve"> to make the map the correct size.</w:t>
+      </w:r>
+    </w:p>
+    <w:p>
+      <w:r>
+        <w:t>Clear is a function that delete the array and sets everything back to default values, so array size is 10 and current = 0.</w:t>
+      </w:r>
+    </w:p>
+    <w:p>
+      <w:r>
+        <w:t xml:space="preserve">Find is the function that returns a value given a key. The </w:t>
+      </w:r>
+      <w:r>
+        <w:t>function searches</w:t>
+      </w:r>
+      <w:r>
+        <w:t xml:space="preserve"> the array for the value, and returns a pointer to the value, if it can not be found it returned a </w:t>
+      </w:r>
+      <w:proofErr w:type="spellStart"/>
+      <w:r>
         <w:t>nullptr</w:t>
       </w:r>
       <w:proofErr w:type="spellEnd"/>
       <w:r>
-        <w:t xml:space="preserve"> if not found</w:t>
-      </w:r>
-    </w:p>
-    <w:p/>
-    <w:p>
-      <w:r>
-        <w:t xml:space="preserve">Useful functions: size, </w:t>
-      </w:r>
+        <w:t>.</w:t>
+      </w:r>
+    </w:p>
+    <w:p>
       <w:proofErr w:type="spellStart"/>
       <w:r>
-        <w:t>maxsize</w:t>
+        <w:t>FindInArray</w:t>
       </w:r>
       <w:proofErr w:type="spellEnd"/>
       <w:r>
-        <w:t>, empty</w:t>
-      </w:r>
-    </w:p>
-    <w:p>
-      <w:r>
-        <w:t>Custom data requires &lt; operator to sort the data</w:t>
-      </w:r>
-    </w:p>
-    <w:p/>
-    <w:p>
-      <w:r>
+        <w:t xml:space="preserve"> is a private function that is used to find if a key value pair is stored in the array and what position it is in. This is used but several functions including Insert, Erase and Find. The function uses binary search to go through the array to see if the value </w:t>
+      </w:r>
+      <w:r>
+        <w:t>exists</w:t>
+      </w:r>
+      <w:r>
+        <w:t xml:space="preserve"> and return a Boolean if it is found and the position it ended on in case of an insert.</w:t>
+      </w:r>
+      <w:r>
+        <w:t xml:space="preserve"> A binary search </w:t>
+      </w:r>
+      <w:r>
+        <w:t xml:space="preserve">has a time complexity of </w:t>
+      </w:r>
+      <w:proofErr w:type="gramStart"/>
+      <w:r>
+        <w:t>O(</w:t>
+      </w:r>
+      <w:proofErr w:type="gramEnd"/>
+      <w:r>
+        <w:t>log n) while a linear search is O(n) so on average a binary search is faster.</w:t>
+      </w:r>
+    </w:p>
+    <w:p>
+      <w:pPr>
+        <w:pStyle w:val="Heading2"/>
+      </w:pPr>
+      <w:r>
+        <w:lastRenderedPageBreak/>
         <w:t>Recommendations</w:t>
       </w:r>
     </w:p>
     <w:p>
       <w:r>
-        <w:t xml:space="preserve">Designed for </w:t>
-      </w:r>
-      <w:r>
-        <w:t>maintenance</w:t>
-      </w:r>
-      <w:r>
-        <w:t xml:space="preserve"> and readability</w:t>
-      </w:r>
-    </w:p>
-    <w:p>
-      <w:r>
-        <w:t>Size is concer</w:t>
-      </w:r>
-      <w:r>
-        <w:t>n replace the struct with two arrays as structs make take up more space</w:t>
+        <w:t>The current implementation is designed for readability and maintenance</w:t>
+      </w:r>
+      <w:r>
+        <w:t>, this design may cause an increase in data size required and small performance loss</w:t>
+      </w:r>
+      <w:r>
+        <w:t>.</w:t>
+      </w:r>
+    </w:p>
+    <w:p>
+      <w:r>
+        <w:t xml:space="preserve">If </w:t>
+      </w:r>
+      <w:r>
+        <w:t>data size is a concern, the struct can be removed and use two separated arrays for key and value. This is due to struct may make a container for the data bigger that total value of the variables inside it.</w:t>
+      </w:r>
+    </w:p>
+    <w:p>
+      <w:r>
+        <w:t>If performance is a concern then all the data values can be stored as individual pointers which then could be stored in an array, this give the ability to swap pointer rather than copy data, this will make only insert and erase faster, all other functions will be the same performance.</w:t>
       </w:r>
       <w:bookmarkStart w:id="0" w:name="_GoBack"/>
       <w:bookmarkEnd w:id="0"/>
+    </w:p>
+    <w:p>
       <w:r>
         <w:t xml:space="preserve"> </w:t>
+      </w:r>
+      <w:r>
+        <w:t xml:space="preserve">My map class is set up in a similar way to SLT. SLT’s version does contain more functions for ease of use and constant version for safety, but my version can do the majority if not all of what </w:t>
+      </w:r>
+      <w:proofErr w:type="gramStart"/>
+      <w:r>
+        <w:t>STL::</w:t>
+      </w:r>
+      <w:proofErr w:type="gramEnd"/>
+      <w:r>
+        <w:t>map can do. My map uses dynamic memory in to form of pointer to struct array while the SLT uses red-black tree.</w:t>
+      </w:r>
+    </w:p>
+    <w:p>
+      <w:pPr>
+        <w:pStyle w:val="Heading2"/>
+      </w:pPr>
+      <w:r>
+        <w:t>Further development</w:t>
+      </w:r>
+    </w:p>
+    <w:p>
+      <w:r>
+        <w:t xml:space="preserve">If this is to be further developed, reverse iterator should be implemented for developers so that is it more visual that a developer is iterating backwards, while this can be done with </w:t>
+      </w:r>
+      <w:r>
+        <w:t>an</w:t>
+      </w:r>
+      <w:r>
+        <w:t xml:space="preserve"> iterator it may not be clear for maintenance.</w:t>
+      </w:r>
+    </w:p>
+    <w:p>
+      <w:r>
+        <w:t xml:space="preserve">Constant variant of the iterator could be implemented to help </w:t>
+      </w:r>
+      <w:proofErr w:type="gramStart"/>
+      <w:r>
+        <w:t>developers</w:t>
+      </w:r>
+      <w:proofErr w:type="gramEnd"/>
+      <w:r>
+        <w:t xml:space="preserve"> program defensively so that data that should not be changed </w:t>
+      </w:r>
+      <w:r>
+        <w:t>can’t</w:t>
+      </w:r>
+      <w:r>
+        <w:t xml:space="preserve"> be </w:t>
+      </w:r>
+      <w:r>
+        <w:t>changed</w:t>
+      </w:r>
+      <w:r>
+        <w:t>.</w:t>
       </w:r>
     </w:p>
     <w:sectPr>
@@ -239,8 +367,6 @@
     </w:r>
     <w:r>
       <w:tab/>
-    </w:r>
-    <w:r>
       <w:t>20363714</w:t>
     </w:r>
   </w:p>
@@ -645,6 +771,28 @@
     <w:name w:val="Normal"/>
     <w:qFormat/>
   </w:style>
+  <w:style w:type="paragraph" w:styleId="Heading2">
+    <w:name w:val="heading 2"/>
+    <w:basedOn w:val="Normal"/>
+    <w:next w:val="Normal"/>
+    <w:link w:val="Heading2Char"/>
+    <w:uiPriority w:val="9"/>
+    <w:unhideWhenUsed/>
+    <w:qFormat/>
+    <w:rsid w:val="009E063B"/>
+    <w:pPr>
+      <w:keepNext/>
+      <w:keepLines/>
+      <w:spacing w:before="40" w:after="0"/>
+      <w:outlineLvl w:val="1"/>
+    </w:pPr>
+    <w:rPr>
+      <w:rFonts w:asciiTheme="majorHAnsi" w:eastAsiaTheme="majorEastAsia" w:hAnsiTheme="majorHAnsi" w:cstheme="majorBidi"/>
+      <w:color w:val="2F5496" w:themeColor="accent1" w:themeShade="BF"/>
+      <w:sz w:val="26"/>
+      <w:szCs w:val="26"/>
+    </w:rPr>
+  </w:style>
   <w:style w:type="character" w:default="1" w:styleId="DefaultParagraphFont">
     <w:name w:val="Default Paragraph Font"/>
     <w:uiPriority w:val="1"/>
@@ -715,6 +863,19 @@
     <w:link w:val="Footer"/>
     <w:uiPriority w:val="99"/>
     <w:rsid w:val="00BB1079"/>
+  </w:style>
+  <w:style w:type="character" w:customStyle="1" w:styleId="Heading2Char">
+    <w:name w:val="Heading 2 Char"/>
+    <w:basedOn w:val="DefaultParagraphFont"/>
+    <w:link w:val="Heading2"/>
+    <w:uiPriority w:val="9"/>
+    <w:rsid w:val="009E063B"/>
+    <w:rPr>
+      <w:rFonts w:asciiTheme="majorHAnsi" w:eastAsiaTheme="majorEastAsia" w:hAnsiTheme="majorHAnsi" w:cstheme="majorBidi"/>
+      <w:color w:val="2F5496" w:themeColor="accent1" w:themeShade="BF"/>
+      <w:sz w:val="26"/>
+      <w:szCs w:val="26"/>
+    </w:rPr>
   </w:style>
 </w:styles>
 </file>

</xml_diff>